<commit_message>
Created 3, edited 2
</commit_message>
<xml_diff>
--- a/2. Hardware.docx
+++ b/2. Hardware.docx
@@ -4,7 +4,7 @@
   <w:body>
     <w:p>
       <w:pPr>
-        <w:pStyle w:val="Title"/>
+        <w:pStyle w:val="Nzev"/>
         <w:jc w:val="center"/>
       </w:pPr>
       <w:r>
@@ -13,7 +13,7 @@
     </w:p>
     <w:p>
       <w:pPr>
-        <w:pStyle w:val="Heading1"/>
+        <w:pStyle w:val="Nadpis1"/>
       </w:pPr>
       <w:r>
         <w:t>Základní schéma počítače a vnitřní zapojení součástí</w:t>
@@ -79,7 +79,7 @@
     </w:p>
     <w:p>
       <w:pPr>
-        <w:pStyle w:val="Heading1"/>
+        <w:pStyle w:val="Nadpis1"/>
       </w:pPr>
       <w:r>
         <w:t>Co je procesor, jak souvisí architektura procesoru s operačním systémem</w:t>
@@ -95,7 +95,7 @@
     </w:p>
     <w:p>
       <w:pPr>
-        <w:pStyle w:val="Heading1"/>
+        <w:pStyle w:val="Nadpis1"/>
       </w:pPr>
       <w:r>
         <w:t>Co je přerušení a jak je využívá operační systém</w:t>
@@ -111,7 +111,7 @@
     </w:p>
     <w:p>
       <w:pPr>
-        <w:pStyle w:val="Heading1"/>
+        <w:pStyle w:val="Nadpis1"/>
       </w:pPr>
       <w:r>
         <w:lastRenderedPageBreak/>
@@ -124,6 +124,9 @@
       </w:r>
       <w:r>
         <w:t xml:space="preserve"> Zpravidla v něm lze spustit jen kód operačního systému. Kód ostatních systémů je spouštěn ve chráněném režimu.</w:t>
+      </w:r>
+      <w:r>
+        <w:t xml:space="preserve"> Slouží zejména k přidělování procesorového času, přepínání procesů, řízení přístupu k operační paměti a řízení přístupu ke vstupům a výstupům.</w:t>
       </w:r>
     </w:p>
     <w:p>
@@ -543,15 +546,15 @@
     <w:lsdException w:name="Unresolved Mention" w:semiHidden="1" w:unhideWhenUsed="1"/>
     <w:lsdException w:name="Smart Link" w:semiHidden="1" w:unhideWhenUsed="1"/>
   </w:latentStyles>
-  <w:style w:type="paragraph" w:default="1" w:styleId="Normal">
+  <w:style w:type="paragraph" w:default="1" w:styleId="Normln">
     <w:name w:val="Normal"/>
     <w:qFormat/>
   </w:style>
-  <w:style w:type="paragraph" w:styleId="Heading1">
+  <w:style w:type="paragraph" w:styleId="Nadpis1">
     <w:name w:val="heading 1"/>
-    <w:basedOn w:val="Normal"/>
-    <w:next w:val="Normal"/>
-    <w:link w:val="Heading1Char"/>
+    <w:basedOn w:val="Normln"/>
+    <w:next w:val="Normln"/>
+    <w:link w:val="Nadpis1Char"/>
     <w:uiPriority w:val="9"/>
     <w:qFormat/>
     <w:rsid w:val="00B6736E"/>
@@ -568,13 +571,13 @@
       <w:szCs w:val="32"/>
     </w:rPr>
   </w:style>
-  <w:style w:type="character" w:default="1" w:styleId="DefaultParagraphFont">
+  <w:style w:type="character" w:default="1" w:styleId="Standardnpsmoodstavce">
     <w:name w:val="Default Paragraph Font"/>
     <w:uiPriority w:val="1"/>
     <w:semiHidden/>
     <w:unhideWhenUsed/>
   </w:style>
-  <w:style w:type="table" w:default="1" w:styleId="TableNormal">
+  <w:style w:type="table" w:default="1" w:styleId="Normlntabulka">
     <w:name w:val="Normal Table"/>
     <w:uiPriority w:val="99"/>
     <w:semiHidden/>
@@ -589,17 +592,17 @@
       </w:tblCellMar>
     </w:tblPr>
   </w:style>
-  <w:style w:type="numbering" w:default="1" w:styleId="NoList">
+  <w:style w:type="numbering" w:default="1" w:styleId="Bezseznamu">
     <w:name w:val="No List"/>
     <w:uiPriority w:val="99"/>
     <w:semiHidden/>
     <w:unhideWhenUsed/>
   </w:style>
-  <w:style w:type="paragraph" w:styleId="Title">
+  <w:style w:type="paragraph" w:styleId="Nzev">
     <w:name w:val="Title"/>
-    <w:basedOn w:val="Normal"/>
-    <w:next w:val="Normal"/>
-    <w:link w:val="TitleChar"/>
+    <w:basedOn w:val="Normln"/>
+    <w:next w:val="Normln"/>
+    <w:link w:val="NzevChar"/>
     <w:uiPriority w:val="10"/>
     <w:qFormat/>
     <w:rsid w:val="0031292C"/>
@@ -615,10 +618,10 @@
       <w:szCs w:val="56"/>
     </w:rPr>
   </w:style>
-  <w:style w:type="character" w:customStyle="1" w:styleId="TitleChar">
-    <w:name w:val="Title Char"/>
-    <w:basedOn w:val="DefaultParagraphFont"/>
-    <w:link w:val="Title"/>
+  <w:style w:type="character" w:customStyle="1" w:styleId="NzevChar">
+    <w:name w:val="Název Char"/>
+    <w:basedOn w:val="Standardnpsmoodstavce"/>
+    <w:link w:val="Nzev"/>
     <w:uiPriority w:val="10"/>
     <w:rsid w:val="0031292C"/>
     <w:rPr>
@@ -629,10 +632,10 @@
       <w:szCs w:val="56"/>
     </w:rPr>
   </w:style>
-  <w:style w:type="character" w:customStyle="1" w:styleId="Heading1Char">
-    <w:name w:val="Heading 1 Char"/>
-    <w:basedOn w:val="DefaultParagraphFont"/>
-    <w:link w:val="Heading1"/>
+  <w:style w:type="character" w:customStyle="1" w:styleId="Nadpis1Char">
+    <w:name w:val="Nadpis 1 Char"/>
+    <w:basedOn w:val="Standardnpsmoodstavce"/>
+    <w:link w:val="Nadpis1"/>
     <w:uiPriority w:val="9"/>
     <w:rsid w:val="00B6736E"/>
     <w:rPr>

</xml_diff>